<commit_message>
Se configura la caratula del Proceso
</commit_message>
<xml_diff>
--- a/output/templates_GCC/ArchivoF_1038465_4566.docx
+++ b/output/templates_GCC/ArchivoF_1038465_4566.docx
@@ -54,7 +54,7 @@
           <w:noProof/>
           <w:sz w:val="22"/>
         </w:rPr>
-        <w:t>DEAJGCC23-13186</w:t>
+        <w:t>DEAJGCC23-13204</w:t>
       </w:r>
       <w:r>
         <w:rPr>
@@ -189,7 +189,7 @@
           <w:szCs w:val="20"/>
           <w:lang w:eastAsia="es-CO"/>
         </w:rPr>
-        <w:t>28 de agosto de 2024</w:t>
+        <w:t>02 de septiembre de 2024</w:t>
       </w:r>
       <w:r>
         <w:rPr>
@@ -974,7 +974,7 @@
           <w:color w:val="000000"/>
           <w:lang w:eastAsia="es-CO"/>
         </w:rPr>
-        <w:t>28 de agosto de 2024</w:t>
+        <w:t>02 de septiembre de 2024</w:t>
       </w:r>
       <w:r>
         <w:rPr>
@@ -20365,7 +20365,7 @@
           <w:sz w:val="22"/>
           <w:szCs w:val="20"/>
         </w:rPr>
-        <w:t>28 de agosto de 2024</w:t>
+        <w:t>02 de septiembre de 2024</w:t>
       </w:r>
       <w:r>
         <w:rPr>

</xml_diff>